<commit_message>
post run lab changes
warned students about pearson error warning, warned about dev.off(),
instituted cm as units for height and depth, asked for correlation
coefficients in question sheet.

Tried to fix my flipping of x and y in testdata - will need to double
check I got them all.
</commit_message>
<xml_diff>
--- a/lab6/Lab 6 Question Sheet.docx
+++ b/lab6/Lab 6 Question Sheet.docx
@@ -176,86 +176,89 @@
         <w:t xml:space="preserve"> points): </w:t>
       </w:r>
       <w:r>
-        <w:t>Run a parametric and non-parametric correlation test.  Enter the R code and P-values.</w:t>
-      </w:r>
-    </w:p>
-    <w:p/>
-    <w:p>
-      <w:r>
-        <w:rPr>
-          <w:b/>
-        </w:rPr>
-        <w:t>Question 4</w:t>
-      </w:r>
-      <w:r>
-        <w:t xml:space="preserve"> (1</w:t>
-      </w:r>
-      <w:r>
-        <w:t xml:space="preserve"> points): </w:t>
-      </w:r>
-      <w:r>
-        <w:t>Run a linear regression. Enter the R code to run it here</w:t>
-      </w:r>
-      <w:r>
-        <w:t>, as well as the output</w:t>
-      </w:r>
-      <w:r>
-        <w:t>.</w:t>
-      </w:r>
-    </w:p>
-    <w:p/>
-    <w:p>
-      <w:r>
-        <w:rPr>
-          <w:b/>
-        </w:rPr>
-        <w:t>Question 5</w:t>
-      </w:r>
-      <w:r>
-        <w:t xml:space="preserve"> (2</w:t>
-      </w:r>
-      <w:r>
-        <w:t xml:space="preserve"> point</w:t>
-      </w:r>
-      <w:r>
-        <w:t>s</w:t>
-      </w:r>
-      <w:r>
-        <w:t xml:space="preserve">): Enter your </w:t>
-      </w:r>
-      <w:proofErr w:type="spellStart"/>
-      <w:r>
-        <w:t>ggplot</w:t>
-      </w:r>
-      <w:proofErr w:type="spellEnd"/>
-      <w:r>
-        <w:t xml:space="preserve"> of the linear model here</w:t>
-      </w:r>
-      <w:r>
-        <w:t xml:space="preserve"> (you will need to sensibly export it from R)</w:t>
-      </w:r>
-      <w:r>
-        <w:t>. Be sure to properly title and label your graph. Include the code used to make it.</w:t>
-      </w:r>
-    </w:p>
-    <w:p/>
-    <w:p>
-      <w:r>
-        <w:rPr>
-          <w:b/>
-        </w:rPr>
-        <w:t>Question 6</w:t>
-      </w:r>
-      <w:r>
-        <w:t xml:space="preserve"> (2 points): What are the overall</w:t>
-      </w:r>
-      <w:r>
-        <w:t xml:space="preserve"> st</w:t>
+        <w:t>Run a parametric and non-parametric correlation test.  Enter the R code</w:t>
+      </w:r>
+      <w:r>
+        <w:t>, correlation values</w:t>
       </w:r>
       <w:bookmarkStart w:id="0" w:name="_GoBack"/>
       <w:bookmarkEnd w:id="0"/>
       <w:r>
-        <w:t>atistical conclusions from our analysis</w:t>
+        <w:t xml:space="preserve"> and P-values.</w:t>
+      </w:r>
+    </w:p>
+    <w:p/>
+    <w:p>
+      <w:r>
+        <w:rPr>
+          <w:b/>
+        </w:rPr>
+        <w:t>Question 4</w:t>
+      </w:r>
+      <w:r>
+        <w:t xml:space="preserve"> (1</w:t>
+      </w:r>
+      <w:r>
+        <w:t xml:space="preserve"> points): </w:t>
+      </w:r>
+      <w:r>
+        <w:t>Run a linear regression. Enter the R code to run it here</w:t>
+      </w:r>
+      <w:r>
+        <w:t>, as well as the output</w:t>
+      </w:r>
+      <w:r>
+        <w:t>.</w:t>
+      </w:r>
+    </w:p>
+    <w:p/>
+    <w:p>
+      <w:r>
+        <w:rPr>
+          <w:b/>
+        </w:rPr>
+        <w:t>Question 5</w:t>
+      </w:r>
+      <w:r>
+        <w:t xml:space="preserve"> (2</w:t>
+      </w:r>
+      <w:r>
+        <w:t xml:space="preserve"> point</w:t>
+      </w:r>
+      <w:r>
+        <w:t>s</w:t>
+      </w:r>
+      <w:r>
+        <w:t xml:space="preserve">): Enter your </w:t>
+      </w:r>
+      <w:proofErr w:type="spellStart"/>
+      <w:r>
+        <w:t>ggplot</w:t>
+      </w:r>
+      <w:proofErr w:type="spellEnd"/>
+      <w:r>
+        <w:t xml:space="preserve"> of the linear model here</w:t>
+      </w:r>
+      <w:r>
+        <w:t xml:space="preserve"> (you will need to sensibly export it from R)</w:t>
+      </w:r>
+      <w:r>
+        <w:t>. Be sure to properly title and label your graph. Include the code used to make it.</w:t>
+      </w:r>
+    </w:p>
+    <w:p/>
+    <w:p>
+      <w:r>
+        <w:rPr>
+          <w:b/>
+        </w:rPr>
+        <w:t>Question 6</w:t>
+      </w:r>
+      <w:r>
+        <w:t xml:space="preserve"> (2 points): What are the overall</w:t>
+      </w:r>
+      <w:r>
+        <w:t xml:space="preserve"> statistical conclusions from our analysis</w:t>
       </w:r>
       <w:r>
         <w:t>?</w:t>

</xml_diff>